<commit_message>
fix: ameliorations generation CII/CIR et templates
Co-Authored-By: Claude Opus 4.6 <noreply@anthropic.com>
</commit_message>
<xml_diff>
--- a/Doc/MEMOIRE_CII.docx
+++ b/Doc/MEMOIRE_CII.docx
@@ -579,11 +579,39 @@
     </w:p>
     <w:p>
       <w:pPr>
-        <w:pStyle w:val="CorpsdetexteDT"/>
+        <w:rPr>
+          <w:rFonts w:ascii="Times New Roman" w:hAnsi="Times New Roman" w:cs="Times New Roman"/>
+          <w:sz w:val="22"/>
+          <w:szCs w:val="22"/>
+        </w:rPr>
       </w:pPr>
     </w:p>
     <w:p>
       <w:pPr>
+        <w:rPr>
+          <w:rFonts w:ascii="Times New Roman" w:hAnsi="Times New Roman" w:cs="Times New Roman"/>
+          <w:b/>
+          <w:bCs/>
+          <w:sz w:val="22"/>
+          <w:szCs w:val="22"/>
+        </w:rPr>
+      </w:pPr>
+      <w:r>
+        <w:rPr>
+          <w:rFonts w:ascii="Times New Roman" w:hAnsi="Times New Roman" w:cs="Times New Roman"/>
+          <w:sz w:val="22"/>
+          <w:szCs w:val="22"/>
+        </w:rPr>
+        <w:br w:type="page"/>
+      </w:r>
+    </w:p>
+    <w:p>
+      <w:pPr>
+        <w:pStyle w:val="CorpsdetexteDT"/>
+      </w:pPr>
+    </w:p>
+    <w:p>
+      <w:pPr>
         <w:pStyle w:val="Style1"/>
       </w:pPr>
       <w:bookmarkStart w:id="5" w:name="_Toc201936885"/>
@@ -597,7 +625,6 @@
         <w:t>’INNOVATION</w:t>
       </w:r>
     </w:p>
-    <w:p/>
     <w:p>
       <w:pPr>
         <w:pStyle w:val="Style11"/>
@@ -654,8 +681,8 @@
           <w:insideV w:val="single" w:sz="4" w:space="0" w:color="auto"/>
         </w:tblBorders>
         <w:tblCellMar>
-          <w:left w:w="284" w:type="dxa"/>
-          <w:right w:w="284" w:type="dxa"/>
+          <w:left w:w="113" w:type="dxa"/>
+          <w:right w:w="113" w:type="dxa"/>
         </w:tblCellMar>
         <w:tblLook w:val="04A0" w:firstRow="1" w:lastRow="0" w:firstColumn="1" w:lastColumn="0" w:noHBand="0" w:noVBand="1"/>
       </w:tblPr>
@@ -665,6 +692,9 @@
         <w:gridCol w:w="4253"/>
       </w:tblGrid>
       <w:tr>
+        <w:trPr>
+          <w:trHeight w:val="510"/>
+        </w:trPr>
         <w:tc>
           <w:tcPr>
             <w:tcW w:w="5245" w:type="dxa"/>
@@ -677,13 +707,6 @@
           <w:p>
             <w:pPr>
               <w:pStyle w:val="CorpsdetexteDT"/>
-              <w:rPr>
-                <w:rFonts w:cs="Times New Roman"/>
-                <w:b/>
-                <w:bCs/>
-                <w:iCs/>
-                <w:szCs w:val="22"/>
-              </w:rPr>
             </w:pPr>
             <w:r>
               <w:rPr>
@@ -692,17 +715,11 @@
               <w:t>Intitulé de l’opération :</w:t>
             </w:r>
             <w:r>
-              <w:rPr>
-                <w:rFonts w:cs="Times New Roman"/>
-                <w:iCs/>
-                <w:szCs w:val="22"/>
-              </w:rPr>
               <w:t xml:space="preserve"> </w:t>
             </w:r>
             <w:r>
               <w:rPr>
                 <w:rStyle w:val="CorpsdetexteDTCar"/>
-                <w:szCs w:val="22"/>
               </w:rPr>
               <w:t>{{</w:t>
             </w:r>
@@ -710,7 +727,6 @@
             <w:r>
               <w:rPr>
                 <w:rStyle w:val="CorpsdetexteDTCar"/>
-                <w:szCs w:val="22"/>
               </w:rPr>
               <w:t>d.</w:t>
             </w:r>
@@ -718,7 +734,6 @@
             <w:r>
               <w:rPr>
                 <w:rStyle w:val="CorpsdetexteDTCar"/>
-                <w:szCs w:val="22"/>
               </w:rPr>
               <w:t>info.projet</w:t>
             </w:r>
@@ -726,7 +741,6 @@
             <w:r>
               <w:rPr>
                 <w:rStyle w:val="CorpsdetexteDTCar"/>
-                <w:szCs w:val="22"/>
               </w:rPr>
               <w:t>_name</w:t>
             </w:r>
@@ -734,7 +748,6 @@
             <w:r>
               <w:rPr>
                 <w:rStyle w:val="CorpsdetexteDTCar"/>
-                <w:szCs w:val="22"/>
               </w:rPr>
               <w:t xml:space="preserve"> }}</w:t>
             </w:r>
@@ -758,8 +771,10 @@
             <w:r>
               <w:rPr>
                 <w:rStyle w:val="CorpsdetexteDTCar"/>
+                <w:b/>
+                <w:bCs/>
               </w:rPr>
-              <w:t>Années considérées :</w:t>
+              <w:t>Année considérée :</w:t>
             </w:r>
             <w:r>
               <w:rPr>
@@ -1621,7 +1636,6 @@
         <w:pStyle w:val="Style111"/>
       </w:pPr>
       <w:r>
-        <w:lastRenderedPageBreak/>
         <w:t>Description des r</w:t>
       </w:r>
       <w:r>
@@ -1646,7 +1660,7 @@
     <w:tbl>
       <w:tblPr>
         <w:tblStyle w:val="Grilledutableau"/>
-        <w:tblW w:w="9619" w:type="dxa"/>
+        <w:tblW w:w="8548" w:type="dxa"/>
         <w:jc w:val="center"/>
         <w:tblBorders>
           <w:top w:val="none" w:sz="4" w:space="0" w:color="000000"/>
@@ -1661,7 +1675,6 @@
       </w:tblPr>
       <w:tblGrid>
         <w:gridCol w:w="1266"/>
-        <w:gridCol w:w="1071"/>
         <w:gridCol w:w="2241"/>
         <w:gridCol w:w="3350"/>
         <w:gridCol w:w="1691"/>
@@ -1705,43 +1718,6 @@
                 <w:szCs w:val="22"/>
               </w:rPr>
               <w:t xml:space="preserve">NOM Prénom </w:t>
-            </w:r>
-          </w:p>
-        </w:tc>
-        <w:tc>
-          <w:tcPr>
-            <w:tcW w:w="1071" w:type="dxa"/>
-            <w:tcBorders>
-              <w:top w:val="single" w:sz="8" w:space="0" w:color="000000"/>
-              <w:left w:val="none" w:sz="4" w:space="0" w:color="000000"/>
-              <w:bottom w:val="single" w:sz="8" w:space="0" w:color="000000"/>
-              <w:right w:val="single" w:sz="8" w:space="0" w:color="000000"/>
-            </w:tcBorders>
-            <w:shd w:val="clear" w:color="auto" w:fill="E4E4E4"/>
-            <w:tcMar>
-              <w:top w:w="0" w:type="dxa"/>
-              <w:left w:w="108" w:type="dxa"/>
-              <w:bottom w:w="0" w:type="dxa"/>
-              <w:right w:w="108" w:type="dxa"/>
-            </w:tcMar>
-            <w:vAlign w:val="center"/>
-          </w:tcPr>
-          <w:p>
-            <w:pPr>
-              <w:spacing w:after="240" w:line="276" w:lineRule="auto"/>
-              <w:jc w:val="center"/>
-              <w:rPr>
-                <w:sz w:val="22"/>
-                <w:szCs w:val="22"/>
-              </w:rPr>
-            </w:pPr>
-            <w:r>
-              <w:rPr>
-                <w:rFonts w:eastAsia="Verdana"/>
-                <w:sz w:val="22"/>
-                <w:szCs w:val="22"/>
-              </w:rPr>
-              <w:t>Diplôme le plus élevé</w:t>
             </w:r>
           </w:p>
         </w:tc>
@@ -1840,31 +1816,7 @@
                 <w:sz w:val="22"/>
                 <w:szCs w:val="22"/>
               </w:rPr>
-              <w:t>au développement</w:t>
-            </w:r>
-            <w:r>
-              <w:rPr>
-                <w:rFonts w:eastAsia="Verdana"/>
-                <w:sz w:val="22"/>
-                <w:szCs w:val="22"/>
-              </w:rPr>
-              <w:t xml:space="preserve"> de nouvelles performances</w:t>
-            </w:r>
-            <w:r>
-              <w:rPr>
-                <w:rFonts w:eastAsia="Verdana"/>
-                <w:sz w:val="22"/>
-                <w:szCs w:val="22"/>
-              </w:rPr>
-              <w:t xml:space="preserve"> innova</w:t>
-            </w:r>
-            <w:r>
-              <w:rPr>
-                <w:rFonts w:eastAsia="Verdana"/>
-                <w:sz w:val="22"/>
-                <w:szCs w:val="22"/>
-              </w:rPr>
-              <w:t>ntes</w:t>
+              <w:t>au développement de nouvelles performances innovantes</w:t>
             </w:r>
           </w:p>
         </w:tc>
@@ -1932,6 +1884,7 @@
               <w:pStyle w:val="CorpsdetexteDT"/>
             </w:pPr>
             <w:r>
+              <w:lastRenderedPageBreak/>
               <w:t xml:space="preserve">{% for </w:t>
             </w:r>
             <w:proofErr w:type="spellStart"/>
@@ -1991,77 +1944,6 @@
             <w:proofErr w:type="spellEnd"/>
             <w:r>
               <w:rPr>
-                <w:sz w:val="22"/>
-                <w:szCs w:val="22"/>
-              </w:rPr>
-              <w:t xml:space="preserve"> }}</w:t>
-            </w:r>
-          </w:p>
-        </w:tc>
-        <w:tc>
-          <w:tcPr>
-            <w:tcW w:w="1071" w:type="dxa"/>
-            <w:tcBorders>
-              <w:top w:val="none" w:sz="4" w:space="0" w:color="000000"/>
-              <w:left w:val="none" w:sz="4" w:space="0" w:color="000000"/>
-              <w:bottom w:val="single" w:sz="8" w:space="0" w:color="000000"/>
-              <w:right w:val="single" w:sz="8" w:space="0" w:color="000000"/>
-            </w:tcBorders>
-            <w:tcMar>
-              <w:top w:w="0" w:type="dxa"/>
-              <w:left w:w="108" w:type="dxa"/>
-              <w:bottom w:w="0" w:type="dxa"/>
-              <w:right w:w="108" w:type="dxa"/>
-            </w:tcMar>
-            <w:vAlign w:val="center"/>
-          </w:tcPr>
-          <w:p>
-            <w:pPr>
-              <w:spacing w:after="240" w:line="276" w:lineRule="auto"/>
-              <w:rPr>
-                <w:sz w:val="22"/>
-                <w:szCs w:val="22"/>
-              </w:rPr>
-            </w:pPr>
-            <w:r>
-              <w:rPr>
-                <w:rFonts w:eastAsia="Verdana"/>
-                <w:sz w:val="22"/>
-                <w:szCs w:val="22"/>
-              </w:rPr>
-              <w:t> </w:t>
-            </w:r>
-            <w:proofErr w:type="gramStart"/>
-            <w:r>
-              <w:rPr>
-                <w:rFonts w:eastAsia="Verdana"/>
-                <w:sz w:val="22"/>
-                <w:szCs w:val="22"/>
-              </w:rPr>
-              <w:t xml:space="preserve">{{ </w:t>
-            </w:r>
-            <w:proofErr w:type="spellStart"/>
-            <w:r>
-              <w:rPr>
-                <w:rFonts w:eastAsia="Verdana"/>
-                <w:sz w:val="22"/>
-                <w:szCs w:val="22"/>
-              </w:rPr>
-              <w:t>row</w:t>
-            </w:r>
-            <w:proofErr w:type="gramEnd"/>
-            <w:r>
-              <w:rPr>
-                <w:rFonts w:eastAsia="Verdana"/>
-                <w:sz w:val="22"/>
-                <w:szCs w:val="22"/>
-              </w:rPr>
-              <w:t>.diplome</w:t>
-            </w:r>
-            <w:proofErr w:type="spellEnd"/>
-            <w:r>
-              <w:rPr>
-                <w:rFonts w:eastAsia="Verdana"/>
                 <w:sz w:val="22"/>
                 <w:szCs w:val="22"/>
               </w:rPr>
@@ -2327,34 +2209,6 @@
         </w:tc>
         <w:tc>
           <w:tcPr>
-            <w:tcW w:w="1071" w:type="dxa"/>
-            <w:tcBorders>
-              <w:top w:val="none" w:sz="4" w:space="0" w:color="000000"/>
-              <w:left w:val="none" w:sz="4" w:space="0" w:color="000000"/>
-              <w:bottom w:val="single" w:sz="8" w:space="0" w:color="000000"/>
-              <w:right w:val="single" w:sz="8" w:space="0" w:color="000000"/>
-            </w:tcBorders>
-            <w:tcMar>
-              <w:top w:w="0" w:type="dxa"/>
-              <w:left w:w="108" w:type="dxa"/>
-              <w:bottom w:w="0" w:type="dxa"/>
-              <w:right w:w="108" w:type="dxa"/>
-            </w:tcMar>
-            <w:vAlign w:val="center"/>
-          </w:tcPr>
-          <w:p>
-            <w:pPr>
-              <w:spacing w:after="240" w:line="276" w:lineRule="auto"/>
-              <w:rPr>
-                <w:rFonts w:eastAsia="Verdana"/>
-                <w:sz w:val="22"/>
-                <w:szCs w:val="22"/>
-              </w:rPr>
-            </w:pPr>
-          </w:p>
-        </w:tc>
-        <w:tc>
-          <w:tcPr>
             <w:tcW w:w="2241" w:type="dxa"/>
             <w:tcBorders>
               <w:top w:val="none" w:sz="4" w:space="0" w:color="000000"/>
@@ -2466,6 +2320,7 @@
       </w:footnotePr>
       <w:pgSz w:w="11906" w:h="16838"/>
       <w:pgMar w:top="1134" w:right="1134" w:bottom="1134" w:left="1134" w:header="0" w:footer="119" w:gutter="0"/>
+      <w:pgNumType w:start="1"/>
       <w:cols w:space="720"/>
       <w:docGrid w:linePitch="272"/>
     </w:sectPr>
@@ -2535,6 +2390,94 @@
 
 <file path=word/footer2.xml><?xml version="1.0" encoding="utf-8"?>
 <w:ftr xmlns:wpc="http://schemas.microsoft.com/office/word/2010/wordprocessingCanvas" xmlns:cx="http://schemas.microsoft.com/office/drawing/2014/chartex" xmlns:cx1="http://schemas.microsoft.com/office/drawing/2015/9/8/chartex" xmlns:cx2="http://schemas.microsoft.com/office/drawing/2015/10/21/chartex" xmlns:cx3="http://schemas.microsoft.com/office/drawing/2016/5/9/chartex" xmlns:cx4="http://schemas.microsoft.com/office/drawing/2016/5/10/chartex" xmlns:cx5="http://schemas.microsoft.com/office/drawing/2016/5/11/chartex" xmlns:cx6="http://schemas.microsoft.com/office/drawing/2016/5/12/chartex" xmlns:cx7="http://schemas.microsoft.com/office/drawing/2016/5/13/chartex" xmlns:cx8="http://schemas.microsoft.com/office/drawing/2016/5/14/chartex" xmlns:mc="http://schemas.openxmlformats.org/markup-compatibility/2006" xmlns:aink="http://schemas.microsoft.com/office/drawing/2016/ink" xmlns:am3d="http://schemas.microsoft.com/office/drawing/2017/model3d" xmlns:o="urn:schemas-microsoft-com:office:office" xmlns:oel="http://schemas.microsoft.com/office/2019/extlst" xmlns:r="http://schemas.openxmlformats.org/officeDocument/2006/relationships" xmlns:m="http://schemas.openxmlformats.org/officeDocument/2006/math" xmlns:v="urn:schemas-microsoft-com:vml" xmlns:wp14="http://schemas.microsoft.com/office/word/2010/wordprocessingDrawing" xmlns:wp="http://schemas.openxmlformats.org/drawingml/2006/wordprocessingDrawing" xmlns:w10="urn:schemas-microsoft-com:office:word" xmlns:w="http://schemas.openxmlformats.org/wordprocessingml/2006/main" xmlns:w14="http://schemas.microsoft.com/office/word/2010/wordml" xmlns:w15="http://schemas.microsoft.com/office/word/2012/wordml" xmlns:w16cex="http://schemas.microsoft.com/office/word/2018/wordml/cex" xmlns:w16cid="http://schemas.microsoft.com/office/word/2016/wordml/cid" xmlns:w16="http://schemas.microsoft.com/office/word/2018/wordml" xmlns:w16du="http://schemas.microsoft.com/office/word/2023/wordml/word16du" xmlns:w16sdtdh="http://schemas.microsoft.com/office/word/2020/wordml/sdtdatahash" xmlns:w16sdtfl="http://schemas.microsoft.com/office/word/2024/wordml/sdtformatlock" xmlns:w16se="http://schemas.microsoft.com/office/word/2015/wordml/symex" xmlns:wpg="http://schemas.microsoft.com/office/word/2010/wordprocessingGroup" xmlns:wpi="http://schemas.microsoft.com/office/word/2010/wordprocessingInk" xmlns:wne="http://schemas.microsoft.com/office/word/2006/wordml" xmlns:wps="http://schemas.microsoft.com/office/word/2010/wordprocessingShape" mc:Ignorable="w14 w15 w16se w16cid w16 w16cex w16sdtdh w16sdtfl w16du wp14">
+  <w:sdt>
+    <w:sdtPr>
+      <w:id w:val="-402067848"/>
+      <w:docPartObj>
+        <w:docPartGallery w:val="Page Numbers (Bottom of Page)"/>
+        <w:docPartUnique/>
+      </w:docPartObj>
+    </w:sdtPr>
+    <w:sdtContent>
+      <w:sdt>
+        <w:sdtPr>
+          <w:id w:val="1728636285"/>
+          <w:docPartObj>
+            <w:docPartGallery w:val="Page Numbers (Top of Page)"/>
+            <w:docPartUnique/>
+          </w:docPartObj>
+        </w:sdtPr>
+        <w:sdtContent>
+          <w:p>
+            <w:pPr>
+              <w:pStyle w:val="Pieddepage"/>
+              <w:jc w:val="center"/>
+            </w:pPr>
+            <w:r>
+              <w:t xml:space="preserve"> </w:t>
+            </w:r>
+            <w:r>
+              <w:rPr>
+                <w:sz w:val="24"/>
+                <w:szCs w:val="24"/>
+              </w:rPr>
+              <w:fldChar w:fldCharType="begin"/>
+            </w:r>
+            <w:r>
+              <w:instrText>PAGE</w:instrText>
+            </w:r>
+            <w:r>
+              <w:rPr>
+                <w:sz w:val="24"/>
+                <w:szCs w:val="24"/>
+              </w:rPr>
+              <w:fldChar w:fldCharType="separate"/>
+            </w:r>
+            <w:r>
+              <w:t>2</w:t>
+            </w:r>
+            <w:r>
+              <w:rPr>
+                <w:sz w:val="24"/>
+                <w:szCs w:val="24"/>
+              </w:rPr>
+              <w:fldChar w:fldCharType="end"/>
+            </w:r>
+            <w:r>
+              <w:t xml:space="preserve"> / </w:t>
+            </w:r>
+            <w:r>
+              <w:rPr>
+                <w:sz w:val="24"/>
+                <w:szCs w:val="24"/>
+              </w:rPr>
+              <w:fldChar w:fldCharType="begin"/>
+            </w:r>
+            <w:r>
+              <w:instrText>NUMPAGES</w:instrText>
+            </w:r>
+            <w:r>
+              <w:rPr>
+                <w:sz w:val="24"/>
+                <w:szCs w:val="24"/>
+              </w:rPr>
+              <w:fldChar w:fldCharType="separate"/>
+            </w:r>
+            <w:r>
+              <w:t>2</w:t>
+            </w:r>
+            <w:r>
+              <w:rPr>
+                <w:sz w:val="24"/>
+                <w:szCs w:val="24"/>
+              </w:rPr>
+              <w:fldChar w:fldCharType="end"/>
+            </w:r>
+          </w:p>
+        </w:sdtContent>
+      </w:sdt>
+    </w:sdtContent>
+  </w:sdt>
   <w:p>
     <w:pPr>
       <w:tabs>
@@ -2550,85 +2493,6 @@
         <w:szCs w:val="32"/>
       </w:rPr>
     </w:pPr>
-    <w:r>
-      <w:rPr>
-        <w:sz w:val="16"/>
-        <w:szCs w:val="16"/>
-      </w:rPr>
-      <w:fldChar w:fldCharType="begin"/>
-    </w:r>
-    <w:r>
-      <w:rPr>
-        <w:sz w:val="16"/>
-        <w:szCs w:val="16"/>
-      </w:rPr>
-      <w:instrText>PAGE</w:instrText>
-    </w:r>
-    <w:r>
-      <w:rPr>
-        <w:sz w:val="16"/>
-        <w:szCs w:val="16"/>
-      </w:rPr>
-      <w:fldChar w:fldCharType="separate"/>
-    </w:r>
-    <w:r>
-      <w:rPr>
-        <w:noProof/>
-        <w:sz w:val="16"/>
-        <w:szCs w:val="16"/>
-      </w:rPr>
-      <w:t>4</w:t>
-    </w:r>
-    <w:r>
-      <w:rPr>
-        <w:sz w:val="16"/>
-        <w:szCs w:val="16"/>
-      </w:rPr>
-      <w:fldChar w:fldCharType="end"/>
-    </w:r>
-    <w:r>
-      <w:rPr>
-        <w:sz w:val="16"/>
-        <w:szCs w:val="16"/>
-      </w:rPr>
-      <w:t> /</w:t>
-    </w:r>
-    <w:r>
-      <w:rPr>
-        <w:sz w:val="16"/>
-        <w:szCs w:val="16"/>
-      </w:rPr>
-      <w:fldChar w:fldCharType="begin"/>
-    </w:r>
-    <w:r>
-      <w:rPr>
-        <w:sz w:val="16"/>
-        <w:szCs w:val="16"/>
-      </w:rPr>
-      <w:instrText>NUMPAGES</w:instrText>
-    </w:r>
-    <w:r>
-      <w:rPr>
-        <w:sz w:val="16"/>
-        <w:szCs w:val="16"/>
-      </w:rPr>
-      <w:fldChar w:fldCharType="separate"/>
-    </w:r>
-    <w:r>
-      <w:rPr>
-        <w:noProof/>
-        <w:sz w:val="16"/>
-        <w:szCs w:val="16"/>
-      </w:rPr>
-      <w:t>7</w:t>
-    </w:r>
-    <w:r>
-      <w:rPr>
-        <w:sz w:val="16"/>
-        <w:szCs w:val="16"/>
-      </w:rPr>
-      <w:fldChar w:fldCharType="end"/>
-    </w:r>
   </w:p>
 </w:ftr>
 </file>
@@ -3614,7 +3478,7 @@
       <w:lvlText w:val="%1."/>
       <w:lvlJc w:val="left"/>
       <w:pPr>
-        <w:ind w:left="720" w:hanging="360"/>
+        <w:ind w:left="360" w:hanging="360"/>
       </w:pPr>
     </w:lvl>
     <w:lvl w:ilvl="1" w:tplc="040C0019" w:tentative="1">
@@ -3623,7 +3487,7 @@
       <w:lvlText w:val="%2."/>
       <w:lvlJc w:val="left"/>
       <w:pPr>
-        <w:ind w:left="1440" w:hanging="360"/>
+        <w:ind w:left="1080" w:hanging="360"/>
       </w:pPr>
     </w:lvl>
     <w:lvl w:ilvl="2" w:tplc="040C001B" w:tentative="1">
@@ -3632,7 +3496,7 @@
       <w:lvlText w:val="%3."/>
       <w:lvlJc w:val="right"/>
       <w:pPr>
-        <w:ind w:left="2160" w:hanging="180"/>
+        <w:ind w:left="1800" w:hanging="180"/>
       </w:pPr>
     </w:lvl>
     <w:lvl w:ilvl="3" w:tplc="040C000F" w:tentative="1">
@@ -3641,7 +3505,7 @@
       <w:lvlText w:val="%4."/>
       <w:lvlJc w:val="left"/>
       <w:pPr>
-        <w:ind w:left="2880" w:hanging="360"/>
+        <w:ind w:left="2520" w:hanging="360"/>
       </w:pPr>
     </w:lvl>
     <w:lvl w:ilvl="4" w:tplc="040C0019" w:tentative="1">
@@ -3650,7 +3514,7 @@
       <w:lvlText w:val="%5."/>
       <w:lvlJc w:val="left"/>
       <w:pPr>
-        <w:ind w:left="3600" w:hanging="360"/>
+        <w:ind w:left="3240" w:hanging="360"/>
       </w:pPr>
     </w:lvl>
     <w:lvl w:ilvl="5" w:tplc="040C001B" w:tentative="1">
@@ -3659,7 +3523,7 @@
       <w:lvlText w:val="%6."/>
       <w:lvlJc w:val="right"/>
       <w:pPr>
-        <w:ind w:left="4320" w:hanging="180"/>
+        <w:ind w:left="3960" w:hanging="180"/>
       </w:pPr>
     </w:lvl>
     <w:lvl w:ilvl="6" w:tplc="040C000F" w:tentative="1">
@@ -3668,7 +3532,7 @@
       <w:lvlText w:val="%7."/>
       <w:lvlJc w:val="left"/>
       <w:pPr>
-        <w:ind w:left="5040" w:hanging="360"/>
+        <w:ind w:left="4680" w:hanging="360"/>
       </w:pPr>
     </w:lvl>
     <w:lvl w:ilvl="7" w:tplc="040C0019" w:tentative="1">
@@ -3677,7 +3541,7 @@
       <w:lvlText w:val="%8."/>
       <w:lvlJc w:val="left"/>
       <w:pPr>
-        <w:ind w:left="5760" w:hanging="360"/>
+        <w:ind w:left="5400" w:hanging="360"/>
       </w:pPr>
     </w:lvl>
     <w:lvl w:ilvl="8" w:tplc="040C001B" w:tentative="1">
@@ -3686,7 +3550,7 @@
       <w:lvlText w:val="%9."/>
       <w:lvlJc w:val="right"/>
       <w:pPr>
-        <w:ind w:left="6480" w:hanging="180"/>
+        <w:ind w:left="6120" w:hanging="180"/>
       </w:pPr>
     </w:lvl>
   </w:abstractNum>
@@ -5998,7 +5862,7 @@
       <w:lvlText w:val="2.1.%1"/>
       <w:lvlJc w:val="left"/>
       <w:pPr>
-        <w:ind w:left="720" w:hanging="360"/>
+        <w:ind w:left="360" w:hanging="360"/>
       </w:pPr>
       <w:rPr>
         <w:rFonts w:hint="default"/>
@@ -6010,7 +5874,7 @@
       <w:lvlText w:val="%2."/>
       <w:lvlJc w:val="left"/>
       <w:pPr>
-        <w:ind w:left="1440" w:hanging="360"/>
+        <w:ind w:left="1080" w:hanging="360"/>
       </w:pPr>
     </w:lvl>
     <w:lvl w:ilvl="2" w:tplc="040C001B" w:tentative="1">
@@ -6019,7 +5883,7 @@
       <w:lvlText w:val="%3."/>
       <w:lvlJc w:val="right"/>
       <w:pPr>
-        <w:ind w:left="2160" w:hanging="180"/>
+        <w:ind w:left="1800" w:hanging="180"/>
       </w:pPr>
     </w:lvl>
     <w:lvl w:ilvl="3" w:tplc="040C000F" w:tentative="1">
@@ -6028,7 +5892,7 @@
       <w:lvlText w:val="%4."/>
       <w:lvlJc w:val="left"/>
       <w:pPr>
-        <w:ind w:left="2880" w:hanging="360"/>
+        <w:ind w:left="2520" w:hanging="360"/>
       </w:pPr>
     </w:lvl>
     <w:lvl w:ilvl="4" w:tplc="040C0019" w:tentative="1">
@@ -6037,7 +5901,7 @@
       <w:lvlText w:val="%5."/>
       <w:lvlJc w:val="left"/>
       <w:pPr>
-        <w:ind w:left="3600" w:hanging="360"/>
+        <w:ind w:left="3240" w:hanging="360"/>
       </w:pPr>
     </w:lvl>
     <w:lvl w:ilvl="5" w:tplc="040C001B" w:tentative="1">
@@ -6046,7 +5910,7 @@
       <w:lvlText w:val="%6."/>
       <w:lvlJc w:val="right"/>
       <w:pPr>
-        <w:ind w:left="4320" w:hanging="180"/>
+        <w:ind w:left="3960" w:hanging="180"/>
       </w:pPr>
     </w:lvl>
     <w:lvl w:ilvl="6" w:tplc="040C000F" w:tentative="1">
@@ -6055,7 +5919,7 @@
       <w:lvlText w:val="%7."/>
       <w:lvlJc w:val="left"/>
       <w:pPr>
-        <w:ind w:left="5040" w:hanging="360"/>
+        <w:ind w:left="4680" w:hanging="360"/>
       </w:pPr>
     </w:lvl>
     <w:lvl w:ilvl="7" w:tplc="040C0019" w:tentative="1">
@@ -6064,7 +5928,7 @@
       <w:lvlText w:val="%8."/>
       <w:lvlJc w:val="left"/>
       <w:pPr>
-        <w:ind w:left="5760" w:hanging="360"/>
+        <w:ind w:left="5400" w:hanging="360"/>
       </w:pPr>
     </w:lvl>
     <w:lvl w:ilvl="8" w:tplc="040C001B" w:tentative="1">
@@ -6073,7 +5937,7 @@
       <w:lvlText w:val="%9."/>
       <w:lvlJc w:val="right"/>
       <w:pPr>
-        <w:ind w:left="6480" w:hanging="180"/>
+        <w:ind w:left="6120" w:hanging="180"/>
       </w:pPr>
     </w:lvl>
   </w:abstractNum>
@@ -9797,34 +9661,6 @@
 </file>
 
 <file path=customXml/item1.xml><?xml version="1.0" encoding="utf-8"?>
-<b:Sources xmlns:b="http://schemas.openxmlformats.org/officeDocument/2006/bibliography" xmlns="http://schemas.openxmlformats.org/officeDocument/2006/bibliography" SelectedStyle="\APA.XSL" StyleName="APA"/>
-</file>
-
-<file path=customXml/item2.xml><?xml version="1.0" encoding="utf-8"?>
-<?mso-contentType ?>
-<FormTemplates xmlns="http://schemas.microsoft.com/sharepoint/v3/contenttype/forms">
-  <Display>DocumentLibraryForm</Display>
-  <Edit>DocumentLibraryForm</Edit>
-  <New>DocumentLibraryForm</New>
-</FormTemplates>
-</file>
-
-<file path=customXml/item3.xml><?xml version="1.0" encoding="utf-8"?>
-<p:properties xmlns:p="http://schemas.microsoft.com/office/2006/metadata/properties" xmlns:xsi="http://www.w3.org/2001/XMLSchema-instance" xmlns:pc="http://schemas.microsoft.com/office/infopath/2007/PartnerControls">
-  <documentManagement>
-    <G_x00e9_n_x00e9_rer xmlns="0a684eaa-4c01-4b99-8fa0-a4052806137b">
-      <Url xsi:nil="true"/>
-      <Description xsi:nil="true"/>
-    </G_x00e9_n_x00e9_rer>
-    <lcf76f155ced4ddcb4097134ff3c332f xmlns="0a684eaa-4c01-4b99-8fa0-a4052806137b">
-      <Terms xmlns="http://schemas.microsoft.com/office/infopath/2007/PartnerControls"/>
-    </lcf76f155ced4ddcb4097134ff3c332f>
-    <TaxCatchAll xmlns="b57473fd-a7d5-4277-bb9e-328f423a2b97" xsi:nil="true"/>
-  </documentManagement>
-</p:properties>
-</file>
-
-<file path=customXml/item4.xml><?xml version="1.0" encoding="utf-8"?>
 <ct:contentTypeSchema xmlns:ct="http://schemas.microsoft.com/office/2006/metadata/contentType" xmlns:ma="http://schemas.microsoft.com/office/2006/metadata/properties/metaAttributes" ct:_="" ma:_="" ma:contentTypeName="Document" ma:contentTypeID="0x0101009FD794F0F4615342A6148E7548D8412B" ma:contentTypeVersion="11" ma:contentTypeDescription="Crée un document." ma:contentTypeScope="" ma:versionID="1a75d0ac687d652373dbb86137c7f6f8">
   <xsd:schema xmlns:xsd="http://www.w3.org/2001/XMLSchema" xmlns:xs="http://www.w3.org/2001/XMLSchema" xmlns:p="http://schemas.microsoft.com/office/2006/metadata/properties" xmlns:ns2="0a684eaa-4c01-4b99-8fa0-a4052806137b" xmlns:ns3="b57473fd-a7d5-4277-bb9e-328f423a2b97" targetNamespace="http://schemas.microsoft.com/office/2006/metadata/properties" ma:root="true" ma:fieldsID="d3cf1ad23d9d3c9300c8019df1ce232e" ns2:_="" ns3:_="">
     <xsd:import namespace="0a684eaa-4c01-4b99-8fa0-a4052806137b"/>
@@ -10026,34 +9862,35 @@
 </ct:contentTypeSchema>
 </file>
 
-<file path=customXml/itemProps1.xml><?xml version="1.0" encoding="utf-8"?>
-<ds:datastoreItem xmlns:ds="http://schemas.openxmlformats.org/officeDocument/2006/customXml" ds:itemID="{AC965CCF-7F70-441F-A595-E95F9263B3DB}">
-  <ds:schemaRefs>
-    <ds:schemaRef ds:uri="http://schemas.openxmlformats.org/officeDocument/2006/bibliography"/>
-  </ds:schemaRefs>
-</ds:datastoreItem>
+<file path=customXml/item2.xml><?xml version="1.0" encoding="utf-8"?>
+<p:properties xmlns:p="http://schemas.microsoft.com/office/2006/metadata/properties" xmlns:xsi="http://www.w3.org/2001/XMLSchema-instance" xmlns:pc="http://schemas.microsoft.com/office/infopath/2007/PartnerControls">
+  <documentManagement>
+    <G_x00e9_n_x00e9_rer xmlns="0a684eaa-4c01-4b99-8fa0-a4052806137b">
+      <Url xsi:nil="true"/>
+      <Description xsi:nil="true"/>
+    </G_x00e9_n_x00e9_rer>
+    <lcf76f155ced4ddcb4097134ff3c332f xmlns="0a684eaa-4c01-4b99-8fa0-a4052806137b">
+      <Terms xmlns="http://schemas.microsoft.com/office/infopath/2007/PartnerControls"/>
+    </lcf76f155ced4ddcb4097134ff3c332f>
+    <TaxCatchAll xmlns="b57473fd-a7d5-4277-bb9e-328f423a2b97" xsi:nil="true"/>
+  </documentManagement>
+</p:properties>
 </file>
 
-<file path=customXml/itemProps2.xml><?xml version="1.0" encoding="utf-8"?>
-<ds:datastoreItem xmlns:ds="http://schemas.openxmlformats.org/officeDocument/2006/customXml" ds:itemID="{9DD8C44C-7DFE-47D7-802C-C3462D488C59}">
-  <ds:schemaRefs>
-    <ds:schemaRef ds:uri="http://schemas.microsoft.com/sharepoint/v3/contenttype/forms"/>
-  </ds:schemaRefs>
-</ds:datastoreItem>
+<file path=customXml/item3.xml><?xml version="1.0" encoding="utf-8"?>
+<?mso-contentType ?>
+<FormTemplates xmlns="http://schemas.microsoft.com/sharepoint/v3/contenttype/forms">
+  <Display>DocumentLibraryForm</Display>
+  <Edit>DocumentLibraryForm</Edit>
+  <New>DocumentLibraryForm</New>
+</FormTemplates>
 </file>
 
-<file path=customXml/itemProps3.xml><?xml version="1.0" encoding="utf-8"?>
-<ds:datastoreItem xmlns:ds="http://schemas.openxmlformats.org/officeDocument/2006/customXml" ds:itemID="{CDB0EA7C-B459-4439-9B5A-C02B97D0D024}">
-  <ds:schemaRefs>
-    <ds:schemaRef ds:uri="http://schemas.microsoft.com/office/2006/metadata/properties"/>
-    <ds:schemaRef ds:uri="http://schemas.microsoft.com/office/infopath/2007/PartnerControls"/>
-    <ds:schemaRef ds:uri="0a684eaa-4c01-4b99-8fa0-a4052806137b"/>
-    <ds:schemaRef ds:uri="b57473fd-a7d5-4277-bb9e-328f423a2b97"/>
-  </ds:schemaRefs>
-</ds:datastoreItem>
+<file path=customXml/item4.xml><?xml version="1.0" encoding="utf-8"?>
+<b:Sources xmlns:b="http://schemas.openxmlformats.org/officeDocument/2006/bibliography" xmlns="http://schemas.openxmlformats.org/officeDocument/2006/bibliography" SelectedStyle="\APA.XSL" StyleName="APA"/>
 </file>
 
-<file path=customXml/itemProps4.xml><?xml version="1.0" encoding="utf-8"?>
+<file path=customXml/itemProps1.xml><?xml version="1.0" encoding="utf-8"?>
 <ds:datastoreItem xmlns:ds="http://schemas.openxmlformats.org/officeDocument/2006/customXml" ds:itemID="{C1A423E3-A257-4524-9820-FEDB68A4CA9F}">
   <ds:schemaRefs>
     <ds:schemaRef ds:uri="http://schemas.microsoft.com/office/2006/metadata/contentType"/>
@@ -10070,4 +9907,31 @@
     <ds:schemaRef ds:uri="http://schemas.microsoft.com/internal/obd"/>
   </ds:schemaRefs>
 </ds:datastoreItem>
+</file>
+
+<file path=customXml/itemProps2.xml><?xml version="1.0" encoding="utf-8"?>
+<ds:datastoreItem xmlns:ds="http://schemas.openxmlformats.org/officeDocument/2006/customXml" ds:itemID="{CDB0EA7C-B459-4439-9B5A-C02B97D0D024}">
+  <ds:schemaRefs>
+    <ds:schemaRef ds:uri="http://schemas.microsoft.com/office/2006/metadata/properties"/>
+    <ds:schemaRef ds:uri="http://schemas.microsoft.com/office/infopath/2007/PartnerControls"/>
+    <ds:schemaRef ds:uri="0a684eaa-4c01-4b99-8fa0-a4052806137b"/>
+    <ds:schemaRef ds:uri="b57473fd-a7d5-4277-bb9e-328f423a2b97"/>
+  </ds:schemaRefs>
+</ds:datastoreItem>
+</file>
+
+<file path=customXml/itemProps3.xml><?xml version="1.0" encoding="utf-8"?>
+<ds:datastoreItem xmlns:ds="http://schemas.openxmlformats.org/officeDocument/2006/customXml" ds:itemID="{9DD8C44C-7DFE-47D7-802C-C3462D488C59}">
+  <ds:schemaRefs>
+    <ds:schemaRef ds:uri="http://schemas.microsoft.com/sharepoint/v3/contenttype/forms"/>
+  </ds:schemaRefs>
+</ds:datastoreItem>
+</file>
+
+<file path=customXml/itemProps4.xml><?xml version="1.0" encoding="utf-8"?>
+<ds:datastoreItem xmlns:ds="http://schemas.openxmlformats.org/officeDocument/2006/customXml" ds:itemID="{AC965CCF-7F70-441F-A595-E95F9263B3DB}">
+  <ds:schemaRefs>
+    <ds:schemaRef ds:uri="http://schemas.openxmlformats.org/officeDocument/2006/bibliography"/>
+  </ds:schemaRefs>
+</ds:datastoreItem>
 </file>
</xml_diff>